<commit_message>
Atualização dos erros encontrados no sistema
</commit_message>
<xml_diff>
--- a/CooperTs/Erros 27-10-2015.docx
+++ b/CooperTs/Erros 27-10-2015.docx
@@ -999,6 +999,263 @@
         </w:drawing>
       </w:r>
     </w:p>
+    <w:p/>
+    <w:p>
+      <w:pPr>
+        <w:pStyle w:val="Heading2"/>
+      </w:pPr>
+      <w:r>
+        <w:t>Menu</w:t>
+      </w:r>
+    </w:p>
+    <w:p>
+      <w:pPr>
+        <w:ind w:left="708"/>
+      </w:pPr>
+      <w:r>
+        <w:t>2.4.1</w:t>
+      </w:r>
+      <w:r>
+        <w:tab/>
+        <w:t>O menu fica com algumas palavras em inglês dependendo do link acessado.</w:t>
+      </w:r>
+      <w:r>
+        <w:br/>
+        <w:t>Dois exemplos são os links /Operacoes/MovimentacaoFinanceiraProprietario e /Operacoes/MovimentacaoFinanceiraVeiculo</w:t>
+      </w:r>
+    </w:p>
+    <w:p>
+      <w:pPr>
+        <w:ind w:left="708"/>
+      </w:pPr>
+      <w:r>
+        <w:rPr>
+          <w:noProof/>
+        </w:rPr>
+        <w:drawing>
+          <wp:inline distT="0" distB="0" distL="0" distR="0" wp14:anchorId="535CC484" wp14:editId="799288A2">
+            <wp:extent cx="5314950" cy="1466850"/>
+            <wp:effectExtent l="0" t="0" r="0" b="0"/>
+            <wp:docPr id="39" name="Picture 39"/>
+            <wp:cNvGraphicFramePr>
+              <a:graphicFrameLocks xmlns:a="http://schemas.openxmlformats.org/drawingml/2006/main" noChangeAspect="1"/>
+            </wp:cNvGraphicFramePr>
+            <a:graphic xmlns:a="http://schemas.openxmlformats.org/drawingml/2006/main">
+              <a:graphicData uri="http://schemas.openxmlformats.org/drawingml/2006/picture">
+                <pic:pic xmlns:pic="http://schemas.openxmlformats.org/drawingml/2006/picture">
+                  <pic:nvPicPr>
+                    <pic:cNvPr id="1" name=""/>
+                    <pic:cNvPicPr/>
+                  </pic:nvPicPr>
+                  <pic:blipFill>
+                    <a:blip r:embed="rId12"/>
+                    <a:stretch>
+                      <a:fillRect/>
+                    </a:stretch>
+                  </pic:blipFill>
+                  <pic:spPr>
+                    <a:xfrm>
+                      <a:off x="0" y="0"/>
+                      <a:ext cx="5314950" cy="1466850"/>
+                    </a:xfrm>
+                    <a:prstGeom prst="rect">
+                      <a:avLst/>
+                    </a:prstGeom>
+                  </pic:spPr>
+                </pic:pic>
+              </a:graphicData>
+            </a:graphic>
+          </wp:inline>
+        </w:drawing>
+      </w:r>
+    </w:p>
+    <w:p>
+      <w:pPr>
+        <w:ind w:left="708"/>
+      </w:pPr>
+    </w:p>
+    <w:p>
+      <w:pPr>
+        <w:ind w:left="708"/>
+      </w:pPr>
+      <w:r>
+        <w:rPr>
+          <w:noProof/>
+        </w:rPr>
+        <w:drawing>
+          <wp:inline distT="0" distB="0" distL="0" distR="0" wp14:anchorId="6C0CAA99" wp14:editId="4E500C6E">
+            <wp:extent cx="1981200" cy="657225"/>
+            <wp:effectExtent l="0" t="0" r="0" b="0"/>
+            <wp:docPr id="41" name="Picture 41"/>
+            <wp:cNvGraphicFramePr>
+              <a:graphicFrameLocks xmlns:a="http://schemas.openxmlformats.org/drawingml/2006/main" noChangeAspect="1"/>
+            </wp:cNvGraphicFramePr>
+            <a:graphic xmlns:a="http://schemas.openxmlformats.org/drawingml/2006/main">
+              <a:graphicData uri="http://schemas.openxmlformats.org/drawingml/2006/picture">
+                <pic:pic xmlns:pic="http://schemas.openxmlformats.org/drawingml/2006/picture">
+                  <pic:nvPicPr>
+                    <pic:cNvPr id="1" name=""/>
+                    <pic:cNvPicPr/>
+                  </pic:nvPicPr>
+                  <pic:blipFill>
+                    <a:blip r:embed="rId13"/>
+                    <a:stretch>
+                      <a:fillRect/>
+                    </a:stretch>
+                  </pic:blipFill>
+                  <pic:spPr>
+                    <a:xfrm>
+                      <a:off x="0" y="0"/>
+                      <a:ext cx="1981200" cy="657225"/>
+                    </a:xfrm>
+                    <a:prstGeom prst="rect">
+                      <a:avLst/>
+                    </a:prstGeom>
+                  </pic:spPr>
+                </pic:pic>
+              </a:graphicData>
+            </a:graphic>
+          </wp:inline>
+        </w:drawing>
+      </w:r>
+    </w:p>
+    <w:p>
+      <w:pPr>
+        <w:ind w:left="708"/>
+      </w:pPr>
+    </w:p>
+    <w:p>
+      <w:pPr>
+        <w:ind w:left="708"/>
+      </w:pPr>
+      <w:r>
+        <w:t>2.4.2</w:t>
+      </w:r>
+      <w:r>
+        <w:tab/>
+        <w:t>Quando o menu está com partes em inglês as operações de recarga ficam repetidas, seu links continuam corretos, mas o nome do link fica errado.</w:t>
+      </w:r>
+    </w:p>
+    <w:p>
+      <w:pPr>
+        <w:ind w:left="708"/>
+      </w:pPr>
+    </w:p>
+    <w:p>
+      <w:pPr>
+        <w:ind w:left="2124" w:firstLine="708"/>
+      </w:pPr>
+      <w:r>
+        <w:rPr>
+          <w:noProof/>
+        </w:rPr>
+        <w:lastRenderedPageBreak/>
+        <w:drawing>
+          <wp:inline distT="0" distB="0" distL="0" distR="0" wp14:anchorId="13E65AAE" wp14:editId="0E8E3985">
+            <wp:extent cx="2638425" cy="2600325"/>
+            <wp:effectExtent l="0" t="0" r="0" b="0"/>
+            <wp:docPr id="45" name="Picture 45"/>
+            <wp:cNvGraphicFramePr>
+              <a:graphicFrameLocks xmlns:a="http://schemas.openxmlformats.org/drawingml/2006/main" noChangeAspect="1"/>
+            </wp:cNvGraphicFramePr>
+            <a:graphic xmlns:a="http://schemas.openxmlformats.org/drawingml/2006/main">
+              <a:graphicData uri="http://schemas.openxmlformats.org/drawingml/2006/picture">
+                <pic:pic xmlns:pic="http://schemas.openxmlformats.org/drawingml/2006/picture">
+                  <pic:nvPicPr>
+                    <pic:cNvPr id="1" name=""/>
+                    <pic:cNvPicPr/>
+                  </pic:nvPicPr>
+                  <pic:blipFill>
+                    <a:blip r:embed="rId14"/>
+                    <a:stretch>
+                      <a:fillRect/>
+                    </a:stretch>
+                  </pic:blipFill>
+                  <pic:spPr>
+                    <a:xfrm>
+                      <a:off x="0" y="0"/>
+                      <a:ext cx="2638425" cy="2600325"/>
+                    </a:xfrm>
+                    <a:prstGeom prst="rect">
+                      <a:avLst/>
+                    </a:prstGeom>
+                  </pic:spPr>
+                </pic:pic>
+              </a:graphicData>
+            </a:graphic>
+          </wp:inline>
+        </w:drawing>
+      </w:r>
+    </w:p>
+    <w:p>
+      <w:pPr>
+        <w:ind w:left="2124" w:firstLine="708"/>
+      </w:pPr>
+    </w:p>
+    <w:p>
+      <w:pPr>
+        <w:pStyle w:val="Heading2"/>
+      </w:pPr>
+      <w:r>
+        <w:t>Login</w:t>
+      </w:r>
+    </w:p>
+    <w:p>
+      <w:pPr>
+        <w:ind w:left="708"/>
+      </w:pPr>
+      <w:r>
+        <w:t>2.5.1</w:t>
+      </w:r>
+      <w:r>
+        <w:tab/>
+        <w:t>Tela de Escolha a empresa mostra opções estranhas, lembrando que nesse caso o usuário Jossany Moura estava cadastrado como responsável do sistema, como motorista e como cliente pessoa física.</w:t>
+      </w:r>
+      <w:bookmarkStart w:id="9" w:name="_GoBack"/>
+      <w:bookmarkEnd w:id="9"/>
+    </w:p>
+    <w:p>
+      <w:r>
+        <w:rPr>
+          <w:noProof/>
+        </w:rPr>
+        <w:drawing>
+          <wp:inline distT="0" distB="0" distL="0" distR="0" wp14:anchorId="0E3B35C9" wp14:editId="3A535FBF">
+            <wp:extent cx="5759450" cy="2973070"/>
+            <wp:effectExtent l="0" t="0" r="0" b="0"/>
+            <wp:docPr id="49" name="Picture 49"/>
+            <wp:cNvGraphicFramePr>
+              <a:graphicFrameLocks xmlns:a="http://schemas.openxmlformats.org/drawingml/2006/main" noChangeAspect="1"/>
+            </wp:cNvGraphicFramePr>
+            <a:graphic xmlns:a="http://schemas.openxmlformats.org/drawingml/2006/main">
+              <a:graphicData uri="http://schemas.openxmlformats.org/drawingml/2006/picture">
+                <pic:pic xmlns:pic="http://schemas.openxmlformats.org/drawingml/2006/picture">
+                  <pic:nvPicPr>
+                    <pic:cNvPr id="1" name=""/>
+                    <pic:cNvPicPr/>
+                  </pic:nvPicPr>
+                  <pic:blipFill>
+                    <a:blip r:embed="rId15"/>
+                    <a:stretch>
+                      <a:fillRect/>
+                    </a:stretch>
+                  </pic:blipFill>
+                  <pic:spPr>
+                    <a:xfrm>
+                      <a:off x="0" y="0"/>
+                      <a:ext cx="5759450" cy="2973070"/>
+                    </a:xfrm>
+                    <a:prstGeom prst="rect">
+                      <a:avLst/>
+                    </a:prstGeom>
+                  </pic:spPr>
+                </pic:pic>
+              </a:graphicData>
+            </a:graphic>
+          </wp:inline>
+        </w:drawing>
+      </w:r>
+    </w:p>
     <w:p>
       <w:pPr>
         <w:pStyle w:val="Heading1"/>
@@ -1023,6 +1280,7 @@
         <w:pStyle w:val="Heading2"/>
       </w:pPr>
       <w:r>
+        <w:lastRenderedPageBreak/>
         <w:t>/Cadastros/EmpresaSistema</w:t>
       </w:r>
       <w:r>
@@ -1066,7 +1324,7 @@
                     <pic:cNvPicPr/>
                   </pic:nvPicPr>
                   <pic:blipFill>
-                    <a:blip r:embed="rId12"/>
+                    <a:blip r:embed="rId16"/>
                     <a:stretch>
                       <a:fillRect/>
                     </a:stretch>
@@ -1113,7 +1371,6 @@
         <w:rPr>
           <w:noProof/>
         </w:rPr>
-        <w:lastRenderedPageBreak/>
         <w:drawing>
           <wp:inline distT="0" distB="0" distL="0" distR="0" wp14:anchorId="771A576F" wp14:editId="38CC01F2">
             <wp:extent cx="5581650" cy="1533525"/>
@@ -1130,7 +1387,7 @@
                     <pic:cNvPicPr/>
                   </pic:nvPicPr>
                   <pic:blipFill>
-                    <a:blip r:embed="rId13"/>
+                    <a:blip r:embed="rId17"/>
                     <a:stretch>
                       <a:fillRect/>
                     </a:stretch>
@@ -1192,7 +1449,7 @@
                     <pic:cNvPicPr/>
                   </pic:nvPicPr>
                   <pic:blipFill>
-                    <a:blip r:embed="rId14"/>
+                    <a:blip r:embed="rId18"/>
                     <a:stretch>
                       <a:fillRect/>
                     </a:stretch>
@@ -1226,6 +1483,7 @@
         <w:rPr>
           <w:noProof/>
         </w:rPr>
+        <w:lastRenderedPageBreak/>
         <w:drawing>
           <wp:inline distT="0" distB="0" distL="0" distR="0" wp14:anchorId="1BB5180C" wp14:editId="76C4C9C6">
             <wp:extent cx="4448175" cy="1819275"/>
@@ -1242,7 +1500,7 @@
                     <pic:cNvPicPr/>
                   </pic:nvPicPr>
                   <pic:blipFill>
-                    <a:blip r:embed="rId15"/>
+                    <a:blip r:embed="rId19"/>
                     <a:stretch>
                       <a:fillRect/>
                     </a:stretch>
@@ -1300,7 +1558,6 @@
         <w:rPr>
           <w:noProof/>
         </w:rPr>
-        <w:lastRenderedPageBreak/>
         <w:drawing>
           <wp:inline distT="0" distB="0" distL="0" distR="0" wp14:anchorId="26F01641" wp14:editId="3165BC32">
             <wp:extent cx="5759450" cy="1416050"/>
@@ -1317,7 +1574,7 @@
                     <pic:cNvPicPr/>
                   </pic:nvPicPr>
                   <pic:blipFill>
-                    <a:blip r:embed="rId16"/>
+                    <a:blip r:embed="rId20"/>
                     <a:stretch>
                       <a:fillRect/>
                     </a:stretch>
@@ -1374,6 +1631,7 @@
         <w:rPr>
           <w:noProof/>
         </w:rPr>
+        <w:lastRenderedPageBreak/>
         <w:drawing>
           <wp:inline distT="0" distB="0" distL="0" distR="0" wp14:anchorId="1767493D" wp14:editId="49BEF695">
             <wp:extent cx="3143250" cy="4171950"/>
@@ -1390,7 +1648,7 @@
                     <pic:cNvPicPr/>
                   </pic:nvPicPr>
                   <pic:blipFill>
-                    <a:blip r:embed="rId17"/>
+                    <a:blip r:embed="rId21"/>
                     <a:stretch>
                       <a:fillRect/>
                     </a:stretch>
@@ -1448,7 +1706,6 @@
         <w:rPr>
           <w:noProof/>
         </w:rPr>
-        <w:lastRenderedPageBreak/>
         <w:drawing>
           <wp:inline distT="0" distB="0" distL="0" distR="0" wp14:anchorId="6CF24F4C" wp14:editId="6DFA2196">
             <wp:extent cx="3000375" cy="1638300"/>
@@ -1465,7 +1722,7 @@
                     <pic:cNvPicPr/>
                   </pic:nvPicPr>
                   <pic:blipFill>
-                    <a:blip r:embed="rId18"/>
+                    <a:blip r:embed="rId22"/>
                     <a:stretch>
                       <a:fillRect/>
                     </a:stretch>
@@ -1508,6 +1765,7 @@
         <w:pStyle w:val="Heading2"/>
       </w:pPr>
       <w:r>
+        <w:lastRenderedPageBreak/>
         <w:t>/Cadastros/</w:t>
       </w:r>
       <w:r>
@@ -1550,7 +1808,7 @@
                     <pic:cNvPicPr/>
                   </pic:nvPicPr>
                   <pic:blipFill>
-                    <a:blip r:embed="rId19"/>
+                    <a:blip r:embed="rId23"/>
                     <a:stretch>
                       <a:fillRect/>
                     </a:stretch>
@@ -1604,494 +1862,11 @@
         <w:rPr>
           <w:noProof/>
         </w:rPr>
-        <w:lastRenderedPageBreak/>
         <w:drawing>
           <wp:inline distT="0" distB="0" distL="0" distR="0" wp14:anchorId="1EEBD558" wp14:editId="66A545D2">
             <wp:extent cx="5759450" cy="842010"/>
             <wp:effectExtent l="0" t="0" r="0" b="0"/>
             <wp:docPr id="33" name="Picture 33"/>
-            <wp:cNvGraphicFramePr>
-              <a:graphicFrameLocks xmlns:a="http://schemas.openxmlformats.org/drawingml/2006/main" noChangeAspect="1"/>
-            </wp:cNvGraphicFramePr>
-            <a:graphic xmlns:a="http://schemas.openxmlformats.org/drawingml/2006/main">
-              <a:graphicData uri="http://schemas.openxmlformats.org/drawingml/2006/picture">
-                <pic:pic xmlns:pic="http://schemas.openxmlformats.org/drawingml/2006/picture">
-                  <pic:nvPicPr>
-                    <pic:cNvPr id="1" name=""/>
-                    <pic:cNvPicPr/>
-                  </pic:nvPicPr>
-                  <pic:blipFill>
-                    <a:blip r:embed="rId20"/>
-                    <a:stretch>
-                      <a:fillRect/>
-                    </a:stretch>
-                  </pic:blipFill>
-                  <pic:spPr>
-                    <a:xfrm>
-                      <a:off x="0" y="0"/>
-                      <a:ext cx="5759450" cy="842010"/>
-                    </a:xfrm>
-                    <a:prstGeom prst="rect">
-                      <a:avLst/>
-                    </a:prstGeom>
-                  </pic:spPr>
-                </pic:pic>
-              </a:graphicData>
-            </a:graphic>
-          </wp:inline>
-        </w:drawing>
-      </w:r>
-    </w:p>
-    <w:p>
-      <w:pPr>
-        <w:ind w:left="708"/>
-      </w:pPr>
-    </w:p>
-    <w:p>
-      <w:pPr>
-        <w:ind w:left="708"/>
-      </w:pPr>
-      <w:r>
-        <w:t>3.5.2</w:t>
-      </w:r>
-      <w:r>
-        <w:tab/>
-        <w:t>Se não colocar a Inscrição Estadual de Substituição o botão Gravar funciona, porém gera erro.</w:t>
-      </w:r>
-    </w:p>
-    <w:p>
-      <w:pPr>
-        <w:ind w:left="708"/>
-      </w:pPr>
-    </w:p>
-    <w:p>
-      <w:pPr>
-        <w:pStyle w:val="Heading2"/>
-      </w:pPr>
-      <w:r>
-        <w:t>/Cadastros/Municipio</w:t>
-      </w:r>
-    </w:p>
-    <w:p>
-      <w:pPr>
-        <w:ind w:left="708"/>
-      </w:pPr>
-    </w:p>
-    <w:p>
-      <w:pPr>
-        <w:ind w:left="708"/>
-      </w:pPr>
-      <w:r>
-        <w:t>3.6.1</w:t>
-      </w:r>
-      <w:r>
-        <w:tab/>
-        <w:t>O Cadastro</w:t>
-      </w:r>
-      <w:r>
-        <w:t xml:space="preserve"> novo</w:t>
-      </w:r>
-      <w:r>
-        <w:t xml:space="preserve"> gera erro, porém alteração não.</w:t>
-      </w:r>
-    </w:p>
-    <w:p/>
-    <w:p>
-      <w:pPr>
-        <w:pStyle w:val="Heading2"/>
-      </w:pPr>
-      <w:r>
-        <w:t>/Cadastros/Endereco</w:t>
-      </w:r>
-    </w:p>
-    <w:p/>
-    <w:p>
-      <w:pPr>
-        <w:ind w:left="708"/>
-      </w:pPr>
-      <w:r>
-        <w:t>3.7.1</w:t>
-      </w:r>
-      <w:r>
-        <w:tab/>
-        <w:t>O Cadastro novo gera erro, porém a alteração não</w:t>
-      </w:r>
-    </w:p>
-    <w:p>
-      <w:pPr>
-        <w:ind w:left="708"/>
-      </w:pPr>
-    </w:p>
-    <w:p>
-      <w:pPr>
-        <w:pStyle w:val="Heading2"/>
-      </w:pPr>
-      <w:r>
-        <w:t>/Cadastros/ClientePessoaJuridica</w:t>
-      </w:r>
-    </w:p>
-    <w:p/>
-    <w:p>
-      <w:pPr>
-        <w:ind w:left="708"/>
-      </w:pPr>
-      <w:r>
-        <w:t>3.8.1</w:t>
-      </w:r>
-      <w:r>
-        <w:tab/>
-      </w:r>
-      <w:r>
-        <w:t>Dependendo dos dados a mais que são colocados o cadastro não é feito e também não gera nenhum erro, porém as vezes o cadastro é feito. Tem que verificar no debug o que aconte</w:t>
-      </w:r>
-      <w:r>
-        <w:t>ce</w:t>
-      </w:r>
-    </w:p>
-    <w:p>
-      <w:pPr>
-        <w:ind w:left="708"/>
-      </w:pPr>
-    </w:p>
-    <w:p>
-      <w:pPr>
-        <w:ind w:left="708"/>
-      </w:pPr>
-      <w:r>
-        <w:t>3.8.2</w:t>
-      </w:r>
-      <w:r>
-        <w:tab/>
-        <w:t>Faltou testar com o proprietário, porque não estou conseguindo cadastrar prorietários</w:t>
-      </w:r>
-    </w:p>
-    <w:p>
-      <w:pPr>
-        <w:ind w:left="708"/>
-      </w:pPr>
-    </w:p>
-    <w:p>
-      <w:pPr>
-        <w:pStyle w:val="Heading2"/>
-      </w:pPr>
-      <w:r>
-        <w:t>Cadastros/ClientePessoaFisica</w:t>
-      </w:r>
-    </w:p>
-    <w:p>
-      <w:pPr>
-        <w:ind w:left="708"/>
-      </w:pPr>
-      <w:r>
-        <w:t>3.9.1</w:t>
-      </w:r>
-      <w:r>
-        <w:tab/>
-      </w:r>
-      <w:r>
-        <w:t>Faltou testar com o proprietário, porque não estou con</w:t>
-      </w:r>
-      <w:r>
-        <w:t>seguindo cadastrar prorietários</w:t>
-      </w:r>
-    </w:p>
-    <w:p>
-      <w:pPr>
-        <w:ind w:left="708"/>
-      </w:pPr>
-    </w:p>
-    <w:p>
-      <w:pPr>
-        <w:pStyle w:val="Heading2"/>
-      </w:pPr>
-      <w:r>
-        <w:t>/Cadastros/ProprietarioPessoaFisica</w:t>
-      </w:r>
-    </w:p>
-    <w:p>
-      <w:pPr>
-        <w:ind w:left="708"/>
-      </w:pPr>
-    </w:p>
-    <w:p>
-      <w:pPr>
-        <w:ind w:left="708"/>
-      </w:pPr>
-      <w:r>
-        <w:t>3.</w:t>
-      </w:r>
-      <w:r>
-        <w:t>10</w:t>
-      </w:r>
-      <w:r>
-        <w:t>.1</w:t>
-      </w:r>
-      <w:r>
-        <w:tab/>
-        <w:t>O index não mostra nada</w:t>
-      </w:r>
-    </w:p>
-    <w:p>
-      <w:pPr>
-        <w:ind w:left="708"/>
-      </w:pPr>
-    </w:p>
-    <w:p>
-      <w:pPr>
-        <w:ind w:left="708"/>
-      </w:pPr>
-      <w:r>
-        <w:rPr>
-          <w:noProof/>
-        </w:rPr>
-        <w:lastRenderedPageBreak/>
-        <w:drawing>
-          <wp:inline distT="0" distB="0" distL="0" distR="0" wp14:anchorId="316EE602" wp14:editId="2BE6D66D">
-            <wp:extent cx="4867275" cy="2219325"/>
-            <wp:effectExtent l="0" t="0" r="0" b="0"/>
-            <wp:docPr id="34" name="Picture 34"/>
-            <wp:cNvGraphicFramePr>
-              <a:graphicFrameLocks xmlns:a="http://schemas.openxmlformats.org/drawingml/2006/main" noChangeAspect="1"/>
-            </wp:cNvGraphicFramePr>
-            <a:graphic xmlns:a="http://schemas.openxmlformats.org/drawingml/2006/main">
-              <a:graphicData uri="http://schemas.openxmlformats.org/drawingml/2006/picture">
-                <pic:pic xmlns:pic="http://schemas.openxmlformats.org/drawingml/2006/picture">
-                  <pic:nvPicPr>
-                    <pic:cNvPr id="1" name=""/>
-                    <pic:cNvPicPr/>
-                  </pic:nvPicPr>
-                  <pic:blipFill>
-                    <a:blip r:embed="rId21"/>
-                    <a:stretch>
-                      <a:fillRect/>
-                    </a:stretch>
-                  </pic:blipFill>
-                  <pic:spPr>
-                    <a:xfrm>
-                      <a:off x="0" y="0"/>
-                      <a:ext cx="4867275" cy="2219325"/>
-                    </a:xfrm>
-                    <a:prstGeom prst="rect">
-                      <a:avLst/>
-                    </a:prstGeom>
-                  </pic:spPr>
-                </pic:pic>
-              </a:graphicData>
-            </a:graphic>
-          </wp:inline>
-        </w:drawing>
-      </w:r>
-    </w:p>
-    <w:p>
-      <w:pPr>
-        <w:pStyle w:val="Heading2"/>
-      </w:pPr>
-      <w:r>
-        <w:t>/Cadastros/ProprietarioPessoaJuridica</w:t>
-      </w:r>
-    </w:p>
-    <w:p>
-      <w:pPr>
-        <w:pStyle w:val="ListParagraph"/>
-      </w:pPr>
-    </w:p>
-    <w:p>
-      <w:pPr>
-        <w:pStyle w:val="ListParagraph"/>
-      </w:pPr>
-      <w:r>
-        <w:t>3.11</w:t>
-      </w:r>
-      <w:r>
-        <w:t>.1</w:t>
-      </w:r>
-      <w:r>
-        <w:tab/>
-        <w:t>O index não mostra nada</w:t>
-      </w:r>
-    </w:p>
-    <w:p>
-      <w:pPr>
-        <w:pStyle w:val="ListParagraph"/>
-      </w:pPr>
-    </w:p>
-    <w:p>
-      <w:pPr>
-        <w:ind w:left="708"/>
-      </w:pPr>
-      <w:r>
-        <w:rPr>
-          <w:noProof/>
-        </w:rPr>
-        <w:drawing>
-          <wp:inline distT="0" distB="0" distL="0" distR="0" wp14:anchorId="3A5752A4" wp14:editId="7958FCE9">
-            <wp:extent cx="3524250" cy="1762125"/>
-            <wp:effectExtent l="0" t="0" r="0" b="0"/>
-            <wp:docPr id="35" name="Picture 35"/>
-            <wp:cNvGraphicFramePr>
-              <a:graphicFrameLocks xmlns:a="http://schemas.openxmlformats.org/drawingml/2006/main" noChangeAspect="1"/>
-            </wp:cNvGraphicFramePr>
-            <a:graphic xmlns:a="http://schemas.openxmlformats.org/drawingml/2006/main">
-              <a:graphicData uri="http://schemas.openxmlformats.org/drawingml/2006/picture">
-                <pic:pic xmlns:pic="http://schemas.openxmlformats.org/drawingml/2006/picture">
-                  <pic:nvPicPr>
-                    <pic:cNvPr id="1" name=""/>
-                    <pic:cNvPicPr/>
-                  </pic:nvPicPr>
-                  <pic:blipFill>
-                    <a:blip r:embed="rId22"/>
-                    <a:stretch>
-                      <a:fillRect/>
-                    </a:stretch>
-                  </pic:blipFill>
-                  <pic:spPr>
-                    <a:xfrm>
-                      <a:off x="0" y="0"/>
-                      <a:ext cx="3524250" cy="1762125"/>
-                    </a:xfrm>
-                    <a:prstGeom prst="rect">
-                      <a:avLst/>
-                    </a:prstGeom>
-                  </pic:spPr>
-                </pic:pic>
-              </a:graphicData>
-            </a:graphic>
-          </wp:inline>
-        </w:drawing>
-      </w:r>
-    </w:p>
-    <w:p>
-      <w:pPr>
-        <w:pStyle w:val="Heading2"/>
-      </w:pPr>
-      <w:r>
-        <w:t>/</w:t>
-      </w:r>
-      <w:r>
-        <w:t>Cadastros/Estabelecimento</w:t>
-      </w:r>
-    </w:p>
-    <w:p>
-      <w:pPr>
-        <w:ind w:left="708"/>
-      </w:pPr>
-      <w:r>
-        <w:t>3.12.1</w:t>
-      </w:r>
-      <w:r>
-        <w:tab/>
-        <w:t>Não está gravando o estabelecimento e também não mostra qual é o erro que está acontecendo.</w:t>
-      </w:r>
-    </w:p>
-    <w:p>
-      <w:pPr>
-        <w:ind w:left="708"/>
-      </w:pPr>
-    </w:p>
-    <w:p>
-      <w:pPr>
-        <w:pStyle w:val="Heading2"/>
-      </w:pPr>
-      <w:r>
-        <w:t>/Cadastros/VeiculoCavalo</w:t>
-      </w:r>
-    </w:p>
-    <w:p>
-      <w:pPr>
-        <w:ind w:left="708"/>
-      </w:pPr>
-      <w:r>
-        <w:t>3.13.1 O Cadastro de imagem dos veículos está com a imagem de um clip no botão sair.</w:t>
-      </w:r>
-    </w:p>
-    <w:p>
-      <w:pPr>
-        <w:ind w:left="708"/>
-      </w:pPr>
-      <w:bookmarkStart w:id="9" w:name="_GoBack"/>
-      <w:bookmarkEnd w:id="9"/>
-    </w:p>
-    <w:p>
-      <w:pPr>
-        <w:ind w:left="708"/>
-      </w:pPr>
-      <w:r>
-        <w:rPr>
-          <w:noProof/>
-        </w:rPr>
-        <w:lastRenderedPageBreak/>
-        <w:drawing>
-          <wp:inline distT="0" distB="0" distL="0" distR="0" wp14:anchorId="74F26648" wp14:editId="5A754919">
-            <wp:extent cx="3686175" cy="2124075"/>
-            <wp:effectExtent l="0" t="0" r="0" b="0"/>
-            <wp:docPr id="36" name="Picture 36"/>
-            <wp:cNvGraphicFramePr>
-              <a:graphicFrameLocks xmlns:a="http://schemas.openxmlformats.org/drawingml/2006/main" noChangeAspect="1"/>
-            </wp:cNvGraphicFramePr>
-            <a:graphic xmlns:a="http://schemas.openxmlformats.org/drawingml/2006/main">
-              <a:graphicData uri="http://schemas.openxmlformats.org/drawingml/2006/picture">
-                <pic:pic xmlns:pic="http://schemas.openxmlformats.org/drawingml/2006/picture">
-                  <pic:nvPicPr>
-                    <pic:cNvPr id="1" name=""/>
-                    <pic:cNvPicPr/>
-                  </pic:nvPicPr>
-                  <pic:blipFill>
-                    <a:blip r:embed="rId23"/>
-                    <a:stretch>
-                      <a:fillRect/>
-                    </a:stretch>
-                  </pic:blipFill>
-                  <pic:spPr>
-                    <a:xfrm>
-                      <a:off x="0" y="0"/>
-                      <a:ext cx="3686175" cy="2124075"/>
-                    </a:xfrm>
-                    <a:prstGeom prst="rect">
-                      <a:avLst/>
-                    </a:prstGeom>
-                  </pic:spPr>
-                </pic:pic>
-              </a:graphicData>
-            </a:graphic>
-          </wp:inline>
-        </w:drawing>
-      </w:r>
-    </w:p>
-    <w:p>
-      <w:pPr>
-        <w:ind w:left="708"/>
-      </w:pPr>
-    </w:p>
-    <w:p>
-      <w:pPr>
-        <w:ind w:left="708"/>
-      </w:pPr>
-      <w:r>
-        <w:t>3.13.2</w:t>
-      </w:r>
-      <w:r>
-        <w:tab/>
-        <w:t>Na Adição de imagem, ao clicar em Gravar o sistema sai do cadastro e não grava nada.</w:t>
-      </w:r>
-    </w:p>
-    <w:p>
-      <w:pPr>
-        <w:ind w:left="708"/>
-      </w:pPr>
-    </w:p>
-    <w:p>
-      <w:pPr>
-        <w:ind w:left="708"/>
-      </w:pPr>
-      <w:r>
-        <w:rPr>
-          <w:noProof/>
-        </w:rPr>
-        <w:drawing>
-          <wp:inline distT="0" distB="0" distL="0" distR="0" wp14:anchorId="6FD155B9" wp14:editId="45A8A968">
-            <wp:extent cx="4733925" cy="4400550"/>
-            <wp:effectExtent l="0" t="0" r="0" b="0"/>
-            <wp:docPr id="37" name="Picture 37"/>
             <wp:cNvGraphicFramePr>
               <a:graphicFrameLocks xmlns:a="http://schemas.openxmlformats.org/drawingml/2006/main" noChangeAspect="1"/>
             </wp:cNvGraphicFramePr>
@@ -2111,6 +1886,487 @@
                   <pic:spPr>
                     <a:xfrm>
                       <a:off x="0" y="0"/>
+                      <a:ext cx="5759450" cy="842010"/>
+                    </a:xfrm>
+                    <a:prstGeom prst="rect">
+                      <a:avLst/>
+                    </a:prstGeom>
+                  </pic:spPr>
+                </pic:pic>
+              </a:graphicData>
+            </a:graphic>
+          </wp:inline>
+        </w:drawing>
+      </w:r>
+    </w:p>
+    <w:p>
+      <w:pPr>
+        <w:ind w:left="708"/>
+      </w:pPr>
+    </w:p>
+    <w:p>
+      <w:pPr>
+        <w:ind w:left="708"/>
+      </w:pPr>
+      <w:r>
+        <w:t>3.5.2</w:t>
+      </w:r>
+      <w:r>
+        <w:tab/>
+        <w:t>Se não colocar a Inscrição Estadual de Substituição o botão Gravar funciona, porém gera erro.</w:t>
+      </w:r>
+    </w:p>
+    <w:p>
+      <w:pPr>
+        <w:ind w:left="708"/>
+      </w:pPr>
+    </w:p>
+    <w:p>
+      <w:pPr>
+        <w:pStyle w:val="Heading2"/>
+      </w:pPr>
+      <w:r>
+        <w:t>/Cadastros/Municipio</w:t>
+      </w:r>
+    </w:p>
+    <w:p>
+      <w:pPr>
+        <w:ind w:left="708"/>
+      </w:pPr>
+    </w:p>
+    <w:p>
+      <w:pPr>
+        <w:ind w:left="708"/>
+      </w:pPr>
+      <w:r>
+        <w:t>3.6.1</w:t>
+      </w:r>
+      <w:r>
+        <w:tab/>
+        <w:t>O Cadastro</w:t>
+      </w:r>
+      <w:r>
+        <w:t xml:space="preserve"> novo</w:t>
+      </w:r>
+      <w:r>
+        <w:t xml:space="preserve"> gera erro, porém alteração não.</w:t>
+      </w:r>
+    </w:p>
+    <w:p/>
+    <w:p>
+      <w:pPr>
+        <w:pStyle w:val="Heading2"/>
+      </w:pPr>
+      <w:r>
+        <w:lastRenderedPageBreak/>
+        <w:t>/Cadastros/Endereco</w:t>
+      </w:r>
+    </w:p>
+    <w:p/>
+    <w:p>
+      <w:pPr>
+        <w:ind w:left="708"/>
+      </w:pPr>
+      <w:r>
+        <w:t>3.7.1</w:t>
+      </w:r>
+      <w:r>
+        <w:tab/>
+        <w:t>O Cadastro novo gera erro, porém a alteração não</w:t>
+      </w:r>
+    </w:p>
+    <w:p>
+      <w:pPr>
+        <w:ind w:left="708"/>
+      </w:pPr>
+    </w:p>
+    <w:p>
+      <w:pPr>
+        <w:pStyle w:val="Heading2"/>
+      </w:pPr>
+      <w:r>
+        <w:t>/Cadastros/ClientePessoaJuridica</w:t>
+      </w:r>
+    </w:p>
+    <w:p/>
+    <w:p>
+      <w:pPr>
+        <w:ind w:left="708"/>
+      </w:pPr>
+      <w:r>
+        <w:t>3.8.1</w:t>
+      </w:r>
+      <w:r>
+        <w:tab/>
+      </w:r>
+      <w:r>
+        <w:t>Dependendo dos dados a mais que são colocados o cadastro não é feito e também não gera nenhum erro, porém as vezes o cadastro é feito. Tem que verificar no debug o que aconte</w:t>
+      </w:r>
+      <w:r>
+        <w:t>ce</w:t>
+      </w:r>
+    </w:p>
+    <w:p>
+      <w:pPr>
+        <w:ind w:left="708"/>
+      </w:pPr>
+    </w:p>
+    <w:p>
+      <w:pPr>
+        <w:ind w:left="708"/>
+      </w:pPr>
+      <w:r>
+        <w:t>3.8.2</w:t>
+      </w:r>
+      <w:r>
+        <w:tab/>
+        <w:t>Faltou testar com o proprietário, porque não estou conseguindo cadastrar prorietários</w:t>
+      </w:r>
+    </w:p>
+    <w:p>
+      <w:pPr>
+        <w:ind w:left="708"/>
+      </w:pPr>
+    </w:p>
+    <w:p>
+      <w:pPr>
+        <w:pStyle w:val="Heading2"/>
+      </w:pPr>
+      <w:r>
+        <w:t>Cadastros/ClientePessoaFisica</w:t>
+      </w:r>
+    </w:p>
+    <w:p>
+      <w:pPr>
+        <w:ind w:left="708"/>
+      </w:pPr>
+      <w:r>
+        <w:t>3.9.1</w:t>
+      </w:r>
+      <w:r>
+        <w:tab/>
+      </w:r>
+      <w:r>
+        <w:t>Faltou testar com o proprietário, porque não estou con</w:t>
+      </w:r>
+      <w:r>
+        <w:t>seguindo cadastrar prorietários</w:t>
+      </w:r>
+    </w:p>
+    <w:p>
+      <w:pPr>
+        <w:ind w:left="708"/>
+      </w:pPr>
+    </w:p>
+    <w:p>
+      <w:pPr>
+        <w:pStyle w:val="Heading2"/>
+      </w:pPr>
+      <w:r>
+        <w:t>/Cadastros/ProprietarioPessoaFisica</w:t>
+      </w:r>
+    </w:p>
+    <w:p>
+      <w:pPr>
+        <w:ind w:left="708"/>
+      </w:pPr>
+    </w:p>
+    <w:p>
+      <w:pPr>
+        <w:ind w:left="708"/>
+      </w:pPr>
+      <w:r>
+        <w:t>3.</w:t>
+      </w:r>
+      <w:r>
+        <w:t>10</w:t>
+      </w:r>
+      <w:r>
+        <w:t>.1</w:t>
+      </w:r>
+      <w:r>
+        <w:tab/>
+        <w:t>O index não mostra nada</w:t>
+      </w:r>
+    </w:p>
+    <w:p>
+      <w:pPr>
+        <w:ind w:left="708"/>
+      </w:pPr>
+    </w:p>
+    <w:p>
+      <w:pPr>
+        <w:ind w:left="708"/>
+      </w:pPr>
+      <w:r>
+        <w:rPr>
+          <w:noProof/>
+        </w:rPr>
+        <w:drawing>
+          <wp:inline distT="0" distB="0" distL="0" distR="0" wp14:anchorId="316EE602" wp14:editId="2BE6D66D">
+            <wp:extent cx="4867275" cy="2219325"/>
+            <wp:effectExtent l="0" t="0" r="0" b="0"/>
+            <wp:docPr id="34" name="Picture 34"/>
+            <wp:cNvGraphicFramePr>
+              <a:graphicFrameLocks xmlns:a="http://schemas.openxmlformats.org/drawingml/2006/main" noChangeAspect="1"/>
+            </wp:cNvGraphicFramePr>
+            <a:graphic xmlns:a="http://schemas.openxmlformats.org/drawingml/2006/main">
+              <a:graphicData uri="http://schemas.openxmlformats.org/drawingml/2006/picture">
+                <pic:pic xmlns:pic="http://schemas.openxmlformats.org/drawingml/2006/picture">
+                  <pic:nvPicPr>
+                    <pic:cNvPr id="1" name=""/>
+                    <pic:cNvPicPr/>
+                  </pic:nvPicPr>
+                  <pic:blipFill>
+                    <a:blip r:embed="rId25"/>
+                    <a:stretch>
+                      <a:fillRect/>
+                    </a:stretch>
+                  </pic:blipFill>
+                  <pic:spPr>
+                    <a:xfrm>
+                      <a:off x="0" y="0"/>
+                      <a:ext cx="4867275" cy="2219325"/>
+                    </a:xfrm>
+                    <a:prstGeom prst="rect">
+                      <a:avLst/>
+                    </a:prstGeom>
+                  </pic:spPr>
+                </pic:pic>
+              </a:graphicData>
+            </a:graphic>
+          </wp:inline>
+        </w:drawing>
+      </w:r>
+    </w:p>
+    <w:p>
+      <w:pPr>
+        <w:pStyle w:val="Heading2"/>
+      </w:pPr>
+      <w:r>
+        <w:t>/Cadastros/ProprietarioPessoaJuridica</w:t>
+      </w:r>
+    </w:p>
+    <w:p>
+      <w:pPr>
+        <w:pStyle w:val="ListParagraph"/>
+      </w:pPr>
+    </w:p>
+    <w:p>
+      <w:pPr>
+        <w:pStyle w:val="ListParagraph"/>
+      </w:pPr>
+      <w:r>
+        <w:t>3.11</w:t>
+      </w:r>
+      <w:r>
+        <w:t>.1</w:t>
+      </w:r>
+      <w:r>
+        <w:tab/>
+        <w:t>O index não mostra nada</w:t>
+      </w:r>
+    </w:p>
+    <w:p>
+      <w:pPr>
+        <w:pStyle w:val="ListParagraph"/>
+      </w:pPr>
+    </w:p>
+    <w:p>
+      <w:pPr>
+        <w:ind w:left="708"/>
+      </w:pPr>
+      <w:r>
+        <w:rPr>
+          <w:noProof/>
+        </w:rPr>
+        <w:lastRenderedPageBreak/>
+        <w:drawing>
+          <wp:inline distT="0" distB="0" distL="0" distR="0" wp14:anchorId="3A5752A4" wp14:editId="7958FCE9">
+            <wp:extent cx="3524250" cy="1762125"/>
+            <wp:effectExtent l="0" t="0" r="0" b="0"/>
+            <wp:docPr id="35" name="Picture 35"/>
+            <wp:cNvGraphicFramePr>
+              <a:graphicFrameLocks xmlns:a="http://schemas.openxmlformats.org/drawingml/2006/main" noChangeAspect="1"/>
+            </wp:cNvGraphicFramePr>
+            <a:graphic xmlns:a="http://schemas.openxmlformats.org/drawingml/2006/main">
+              <a:graphicData uri="http://schemas.openxmlformats.org/drawingml/2006/picture">
+                <pic:pic xmlns:pic="http://schemas.openxmlformats.org/drawingml/2006/picture">
+                  <pic:nvPicPr>
+                    <pic:cNvPr id="1" name=""/>
+                    <pic:cNvPicPr/>
+                  </pic:nvPicPr>
+                  <pic:blipFill>
+                    <a:blip r:embed="rId26"/>
+                    <a:stretch>
+                      <a:fillRect/>
+                    </a:stretch>
+                  </pic:blipFill>
+                  <pic:spPr>
+                    <a:xfrm>
+                      <a:off x="0" y="0"/>
+                      <a:ext cx="3524250" cy="1762125"/>
+                    </a:xfrm>
+                    <a:prstGeom prst="rect">
+                      <a:avLst/>
+                    </a:prstGeom>
+                  </pic:spPr>
+                </pic:pic>
+              </a:graphicData>
+            </a:graphic>
+          </wp:inline>
+        </w:drawing>
+      </w:r>
+    </w:p>
+    <w:p>
+      <w:pPr>
+        <w:pStyle w:val="Heading2"/>
+      </w:pPr>
+      <w:r>
+        <w:t>/</w:t>
+      </w:r>
+      <w:r>
+        <w:t>Cadastros/Estabelecimento</w:t>
+      </w:r>
+    </w:p>
+    <w:p>
+      <w:pPr>
+        <w:ind w:left="708"/>
+      </w:pPr>
+      <w:r>
+        <w:t>3.12.1</w:t>
+      </w:r>
+      <w:r>
+        <w:tab/>
+        <w:t>Não está gravando o estabelecimento e também não mostra qual é o erro que está acontecendo.</w:t>
+      </w:r>
+    </w:p>
+    <w:p>
+      <w:pPr>
+        <w:ind w:left="708"/>
+      </w:pPr>
+    </w:p>
+    <w:p>
+      <w:pPr>
+        <w:pStyle w:val="Heading2"/>
+      </w:pPr>
+      <w:r>
+        <w:t>/Cadastros/VeiculoCavalo</w:t>
+      </w:r>
+    </w:p>
+    <w:p>
+      <w:pPr>
+        <w:ind w:left="708"/>
+      </w:pPr>
+      <w:r>
+        <w:t>3.13.1 O Cadastro de imagem dos veículos está com a imagem de um clip no botão sair.</w:t>
+      </w:r>
+    </w:p>
+    <w:p>
+      <w:pPr>
+        <w:ind w:left="708"/>
+      </w:pPr>
+    </w:p>
+    <w:p>
+      <w:pPr>
+        <w:ind w:left="708"/>
+      </w:pPr>
+      <w:r>
+        <w:rPr>
+          <w:noProof/>
+        </w:rPr>
+        <w:drawing>
+          <wp:inline distT="0" distB="0" distL="0" distR="0" wp14:anchorId="74F26648" wp14:editId="5A754919">
+            <wp:extent cx="3686175" cy="2124075"/>
+            <wp:effectExtent l="0" t="0" r="0" b="0"/>
+            <wp:docPr id="36" name="Picture 36"/>
+            <wp:cNvGraphicFramePr>
+              <a:graphicFrameLocks xmlns:a="http://schemas.openxmlformats.org/drawingml/2006/main" noChangeAspect="1"/>
+            </wp:cNvGraphicFramePr>
+            <a:graphic xmlns:a="http://schemas.openxmlformats.org/drawingml/2006/main">
+              <a:graphicData uri="http://schemas.openxmlformats.org/drawingml/2006/picture">
+                <pic:pic xmlns:pic="http://schemas.openxmlformats.org/drawingml/2006/picture">
+                  <pic:nvPicPr>
+                    <pic:cNvPr id="1" name=""/>
+                    <pic:cNvPicPr/>
+                  </pic:nvPicPr>
+                  <pic:blipFill>
+                    <a:blip r:embed="rId27"/>
+                    <a:stretch>
+                      <a:fillRect/>
+                    </a:stretch>
+                  </pic:blipFill>
+                  <pic:spPr>
+                    <a:xfrm>
+                      <a:off x="0" y="0"/>
+                      <a:ext cx="3686175" cy="2124075"/>
+                    </a:xfrm>
+                    <a:prstGeom prst="rect">
+                      <a:avLst/>
+                    </a:prstGeom>
+                  </pic:spPr>
+                </pic:pic>
+              </a:graphicData>
+            </a:graphic>
+          </wp:inline>
+        </w:drawing>
+      </w:r>
+    </w:p>
+    <w:p>
+      <w:pPr>
+        <w:ind w:left="708"/>
+      </w:pPr>
+    </w:p>
+    <w:p>
+      <w:pPr>
+        <w:ind w:left="708"/>
+      </w:pPr>
+      <w:r>
+        <w:t>3.13.2</w:t>
+      </w:r>
+      <w:r>
+        <w:tab/>
+        <w:t>Na Adição de imagem, ao clicar em Gravar o sistema sai do cadastro e não grava nada.</w:t>
+      </w:r>
+    </w:p>
+    <w:p>
+      <w:pPr>
+        <w:ind w:left="708"/>
+      </w:pPr>
+    </w:p>
+    <w:p>
+      <w:pPr>
+        <w:ind w:left="708"/>
+      </w:pPr>
+      <w:r>
+        <w:rPr>
+          <w:noProof/>
+        </w:rPr>
+        <w:lastRenderedPageBreak/>
+        <w:drawing>
+          <wp:inline distT="0" distB="0" distL="0" distR="0" wp14:anchorId="6FD155B9" wp14:editId="45A8A968">
+            <wp:extent cx="4733925" cy="4400550"/>
+            <wp:effectExtent l="0" t="0" r="0" b="0"/>
+            <wp:docPr id="37" name="Picture 37"/>
+            <wp:cNvGraphicFramePr>
+              <a:graphicFrameLocks xmlns:a="http://schemas.openxmlformats.org/drawingml/2006/main" noChangeAspect="1"/>
+            </wp:cNvGraphicFramePr>
+            <a:graphic xmlns:a="http://schemas.openxmlformats.org/drawingml/2006/main">
+              <a:graphicData uri="http://schemas.openxmlformats.org/drawingml/2006/picture">
+                <pic:pic xmlns:pic="http://schemas.openxmlformats.org/drawingml/2006/picture">
+                  <pic:nvPicPr>
+                    <pic:cNvPr id="1" name=""/>
+                    <pic:cNvPicPr/>
+                  </pic:nvPicPr>
+                  <pic:blipFill>
+                    <a:blip r:embed="rId28"/>
+                    <a:stretch>
+                      <a:fillRect/>
+                    </a:stretch>
+                  </pic:blipFill>
+                  <pic:spPr>
+                    <a:xfrm>
+                      <a:off x="0" y="0"/>
                       <a:ext cx="4733925" cy="4400550"/>
                     </a:xfrm>
                     <a:prstGeom prst="rect">
@@ -2124,8 +2380,836 @@
         </w:drawing>
       </w:r>
     </w:p>
+    <w:p>
+      <w:pPr>
+        <w:ind w:left="708"/>
+      </w:pPr>
+    </w:p>
+    <w:p>
+      <w:pPr>
+        <w:ind w:left="708"/>
+      </w:pPr>
+      <w:r>
+        <w:t>3.12.3 Quando coloca muitos caracteres no campo chassis ele devolve um erro contando os caracteres errado.</w:t>
+      </w:r>
+    </w:p>
+    <w:p>
+      <w:pPr>
+        <w:ind w:left="708"/>
+      </w:pPr>
+    </w:p>
+    <w:p>
+      <w:pPr>
+        <w:ind w:left="708"/>
+      </w:pPr>
+      <w:r>
+        <w:rPr>
+          <w:noProof/>
+        </w:rPr>
+        <w:drawing>
+          <wp:inline distT="0" distB="0" distL="0" distR="0" wp14:anchorId="6C0B2647" wp14:editId="23F4200E">
+            <wp:extent cx="5759450" cy="1722120"/>
+            <wp:effectExtent l="0" t="0" r="0" b="0"/>
+            <wp:docPr id="48" name="Picture 48"/>
+            <wp:cNvGraphicFramePr>
+              <a:graphicFrameLocks xmlns:a="http://schemas.openxmlformats.org/drawingml/2006/main" noChangeAspect="1"/>
+            </wp:cNvGraphicFramePr>
+            <a:graphic xmlns:a="http://schemas.openxmlformats.org/drawingml/2006/main">
+              <a:graphicData uri="http://schemas.openxmlformats.org/drawingml/2006/picture">
+                <pic:pic xmlns:pic="http://schemas.openxmlformats.org/drawingml/2006/picture">
+                  <pic:nvPicPr>
+                    <pic:cNvPr id="1" name=""/>
+                    <pic:cNvPicPr/>
+                  </pic:nvPicPr>
+                  <pic:blipFill>
+                    <a:blip r:embed="rId29"/>
+                    <a:stretch>
+                      <a:fillRect/>
+                    </a:stretch>
+                  </pic:blipFill>
+                  <pic:spPr>
+                    <a:xfrm>
+                      <a:off x="0" y="0"/>
+                      <a:ext cx="5759450" cy="1722120"/>
+                    </a:xfrm>
+                    <a:prstGeom prst="rect">
+                      <a:avLst/>
+                    </a:prstGeom>
+                  </pic:spPr>
+                </pic:pic>
+              </a:graphicData>
+            </a:graphic>
+          </wp:inline>
+        </w:drawing>
+      </w:r>
+    </w:p>
+    <w:p>
+      <w:pPr>
+        <w:ind w:left="708"/>
+      </w:pPr>
+    </w:p>
+    <w:p>
+      <w:pPr>
+        <w:pStyle w:val="Heading2"/>
+      </w:pPr>
+      <w:r>
+        <w:t>/Cadastros/Produto</w:t>
+      </w:r>
+    </w:p>
+    <w:p>
+      <w:pPr>
+        <w:ind w:left="708"/>
+      </w:pPr>
+      <w:r>
+        <w:t>3.14.1</w:t>
+      </w:r>
+      <w:r>
+        <w:tab/>
+        <w:t>Ao tentar alterar a Un. Medida gera um erro.</w:t>
+      </w:r>
+    </w:p>
+    <w:p>
+      <w:pPr>
+        <w:ind w:left="708"/>
+      </w:pPr>
+    </w:p>
+    <w:p>
+      <w:pPr>
+        <w:pStyle w:val="Heading2"/>
+      </w:pPr>
+      <w:r>
+        <w:lastRenderedPageBreak/>
+        <w:t>/Cadastros/ProdutoEstabelecimento</w:t>
+      </w:r>
+    </w:p>
+    <w:p>
+      <w:pPr>
+        <w:ind w:left="708"/>
+      </w:pPr>
+      <w:r>
+        <w:t>3.14.2</w:t>
+      </w:r>
+      <w:r>
+        <w:tab/>
+        <w:t>Ao tentar cadastrar um produto estabelecimento é pedido o campo Estabelecimento, porém no campo de cooperado ele foi selecionado.</w:t>
+      </w:r>
+    </w:p>
+    <w:p>
+      <w:pPr>
+        <w:ind w:left="708"/>
+      </w:pPr>
+    </w:p>
+    <w:p>
+      <w:r>
+        <w:rPr>
+          <w:noProof/>
+        </w:rPr>
+        <w:drawing>
+          <wp:inline distT="0" distB="0" distL="0" distR="0" wp14:anchorId="03302B75" wp14:editId="350C51B2">
+            <wp:extent cx="5759450" cy="3385185"/>
+            <wp:effectExtent l="0" t="0" r="0" b="5715"/>
+            <wp:docPr id="38" name="Picture 38"/>
+            <wp:cNvGraphicFramePr>
+              <a:graphicFrameLocks xmlns:a="http://schemas.openxmlformats.org/drawingml/2006/main" noChangeAspect="1"/>
+            </wp:cNvGraphicFramePr>
+            <a:graphic xmlns:a="http://schemas.openxmlformats.org/drawingml/2006/main">
+              <a:graphicData uri="http://schemas.openxmlformats.org/drawingml/2006/picture">
+                <pic:pic xmlns:pic="http://schemas.openxmlformats.org/drawingml/2006/picture">
+                  <pic:nvPicPr>
+                    <pic:cNvPr id="1" name=""/>
+                    <pic:cNvPicPr/>
+                  </pic:nvPicPr>
+                  <pic:blipFill>
+                    <a:blip r:embed="rId30"/>
+                    <a:stretch>
+                      <a:fillRect/>
+                    </a:stretch>
+                  </pic:blipFill>
+                  <pic:spPr>
+                    <a:xfrm>
+                      <a:off x="0" y="0"/>
+                      <a:ext cx="5759450" cy="3385185"/>
+                    </a:xfrm>
+                    <a:prstGeom prst="rect">
+                      <a:avLst/>
+                    </a:prstGeom>
+                  </pic:spPr>
+                </pic:pic>
+              </a:graphicData>
+            </a:graphic>
+          </wp:inline>
+        </w:drawing>
+      </w:r>
+    </w:p>
+    <w:p/>
+    <w:p>
+      <w:pPr>
+        <w:pStyle w:val="Heading2"/>
+      </w:pPr>
+      <w:r>
+        <w:t>/Cadastros/Banco</w:t>
+      </w:r>
+    </w:p>
+    <w:p/>
+    <w:p>
+      <w:pPr>
+        <w:ind w:left="708"/>
+      </w:pPr>
+      <w:r>
+        <w:t>3.16.1</w:t>
+      </w:r>
+      <w:r>
+        <w:tab/>
+        <w:t>Ao tentar cadastrar um novo banco, na consulta de CNPJ o botão consultar não funciona.</w:t>
+      </w:r>
+    </w:p>
+    <w:p>
+      <w:pPr>
+        <w:ind w:left="708"/>
+      </w:pPr>
+    </w:p>
+    <w:p>
+      <w:pPr>
+        <w:pStyle w:val="Heading2"/>
+      </w:pPr>
+      <w:r>
+        <w:t>/Cadastros/AgenciaBancaria</w:t>
+      </w:r>
+    </w:p>
+    <w:p>
+      <w:pPr>
+        <w:ind w:left="708"/>
+      </w:pPr>
+      <w:r>
+        <w:t>3.17.1</w:t>
+      </w:r>
+      <w:r>
+        <w:tab/>
+      </w:r>
+      <w:r>
+        <w:t>Ao tentar cadastrar um</w:t>
+      </w:r>
+      <w:r>
+        <w:t>a</w:t>
+      </w:r>
+      <w:r>
+        <w:t xml:space="preserve"> nov</w:t>
+      </w:r>
+      <w:r>
+        <w:t>a</w:t>
+      </w:r>
+      <w:r>
+        <w:t xml:space="preserve"> </w:t>
+      </w:r>
+      <w:r>
+        <w:t>AgenciaBancária</w:t>
+      </w:r>
+      <w:r>
+        <w:t>, na consulta de CNPJ o botão consultar não funciona.</w:t>
+      </w:r>
+    </w:p>
+    <w:p>
+      <w:pPr>
+        <w:ind w:left="708"/>
+      </w:pPr>
+    </w:p>
+    <w:p>
+      <w:pPr>
+        <w:pStyle w:val="Heading2"/>
+      </w:pPr>
+      <w:r>
+        <w:t>/Cadastros/ContaBancaria</w:t>
+      </w:r>
+    </w:p>
+    <w:p>
+      <w:pPr>
+        <w:ind w:left="708"/>
+      </w:pPr>
+      <w:r>
+        <w:t>3.18.1</w:t>
+      </w:r>
+      <w:r>
+        <w:tab/>
+        <w:t>O campo Data Abertura está como campo de texto e não de Data.</w:t>
+      </w:r>
+    </w:p>
+    <w:p>
+      <w:r>
+        <w:rPr>
+          <w:noProof/>
+        </w:rPr>
+        <w:lastRenderedPageBreak/>
+        <w:drawing>
+          <wp:inline distT="0" distB="0" distL="0" distR="0" wp14:anchorId="05028ABA" wp14:editId="36E2B5B7">
+            <wp:extent cx="5759450" cy="2521585"/>
+            <wp:effectExtent l="0" t="0" r="0" b="0"/>
+            <wp:docPr id="40" name="Picture 40"/>
+            <wp:cNvGraphicFramePr>
+              <a:graphicFrameLocks xmlns:a="http://schemas.openxmlformats.org/drawingml/2006/main" noChangeAspect="1"/>
+            </wp:cNvGraphicFramePr>
+            <a:graphic xmlns:a="http://schemas.openxmlformats.org/drawingml/2006/main">
+              <a:graphicData uri="http://schemas.openxmlformats.org/drawingml/2006/picture">
+                <pic:pic xmlns:pic="http://schemas.openxmlformats.org/drawingml/2006/picture">
+                  <pic:nvPicPr>
+                    <pic:cNvPr id="1" name=""/>
+                    <pic:cNvPicPr/>
+                  </pic:nvPicPr>
+                  <pic:blipFill>
+                    <a:blip r:embed="rId31"/>
+                    <a:stretch>
+                      <a:fillRect/>
+                    </a:stretch>
+                  </pic:blipFill>
+                  <pic:spPr>
+                    <a:xfrm>
+                      <a:off x="0" y="0"/>
+                      <a:ext cx="5759450" cy="2521585"/>
+                    </a:xfrm>
+                    <a:prstGeom prst="rect">
+                      <a:avLst/>
+                    </a:prstGeom>
+                  </pic:spPr>
+                </pic:pic>
+              </a:graphicData>
+            </a:graphic>
+          </wp:inline>
+        </w:drawing>
+      </w:r>
+    </w:p>
+    <w:p/>
+    <w:p>
+      <w:r>
+        <w:t>3.18.2</w:t>
+      </w:r>
+      <w:r>
+        <w:tab/>
+        <w:t>Não da para testar o cadastro porque não consigo cadastrar Agência</w:t>
+      </w:r>
+    </w:p>
+    <w:p/>
+    <w:p>
+      <w:pPr>
+        <w:pStyle w:val="Heading2"/>
+      </w:pPr>
+      <w:r>
+        <w:t>AreaUsuario/MeusDadosUsuario</w:t>
+      </w:r>
+    </w:p>
+    <w:p>
+      <w:pPr>
+        <w:ind w:left="708"/>
+      </w:pPr>
+      <w:r>
+        <w:t>3.19.1</w:t>
+      </w:r>
+      <w:r>
+        <w:tab/>
+        <w:t>Ao clicar em um template não está alterando o template do site.</w:t>
+      </w:r>
+    </w:p>
+    <w:p>
+      <w:pPr>
+        <w:ind w:left="708"/>
+      </w:pPr>
+    </w:p>
+    <w:p>
+      <w:pPr>
+        <w:ind w:left="708"/>
+      </w:pPr>
+      <w:r>
+        <w:t>3.19.2</w:t>
+      </w:r>
+      <w:r>
+        <w:tab/>
+        <w:t>Aqui temos a opção Idioma do sistema, que da opções para a alteração do idioma, porém o sistema não tem suporte a essa funcionalidade.</w:t>
+      </w:r>
+    </w:p>
+    <w:p>
+      <w:pPr>
+        <w:ind w:left="708"/>
+      </w:pPr>
+    </w:p>
+    <w:p>
+      <w:r>
+        <w:rPr>
+          <w:noProof/>
+        </w:rPr>
+        <w:drawing>
+          <wp:inline distT="0" distB="0" distL="0" distR="0" wp14:anchorId="4555A2CB" wp14:editId="60A826C2">
+            <wp:extent cx="5759450" cy="3013075"/>
+            <wp:effectExtent l="0" t="0" r="0" b="0"/>
+            <wp:docPr id="42" name="Picture 42"/>
+            <wp:cNvGraphicFramePr>
+              <a:graphicFrameLocks xmlns:a="http://schemas.openxmlformats.org/drawingml/2006/main" noChangeAspect="1"/>
+            </wp:cNvGraphicFramePr>
+            <a:graphic xmlns:a="http://schemas.openxmlformats.org/drawingml/2006/main">
+              <a:graphicData uri="http://schemas.openxmlformats.org/drawingml/2006/picture">
+                <pic:pic xmlns:pic="http://schemas.openxmlformats.org/drawingml/2006/picture">
+                  <pic:nvPicPr>
+                    <pic:cNvPr id="1" name=""/>
+                    <pic:cNvPicPr/>
+                  </pic:nvPicPr>
+                  <pic:blipFill>
+                    <a:blip r:embed="rId32"/>
+                    <a:stretch>
+                      <a:fillRect/>
+                    </a:stretch>
+                  </pic:blipFill>
+                  <pic:spPr>
+                    <a:xfrm>
+                      <a:off x="0" y="0"/>
+                      <a:ext cx="5759450" cy="3013075"/>
+                    </a:xfrm>
+                    <a:prstGeom prst="rect">
+                      <a:avLst/>
+                    </a:prstGeom>
+                  </pic:spPr>
+                </pic:pic>
+              </a:graphicData>
+            </a:graphic>
+          </wp:inline>
+        </w:drawing>
+      </w:r>
+    </w:p>
+    <w:p/>
+    <w:p>
+      <w:pPr>
+        <w:ind w:firstLine="708"/>
+      </w:pPr>
+      <w:r>
+        <w:lastRenderedPageBreak/>
+        <w:t>3.19.3</w:t>
+      </w:r>
+      <w:r>
+        <w:tab/>
+        <w:t>Em Dados de acesso está permitindo mudar a senha, mesmo que a nova senha tenha menos de 5 caracteres.</w:t>
+      </w:r>
+    </w:p>
+    <w:p>
+      <w:pPr>
+        <w:pStyle w:val="Heading2"/>
+      </w:pPr>
+      <w:r>
+        <w:t>/Login/IndexChoiceEmpresa?paginaRetorno=</w:t>
+      </w:r>
+    </w:p>
+    <w:p>
+      <w:pPr>
+        <w:ind w:left="708"/>
+      </w:pPr>
+      <w:r>
+        <w:t>3.20.1</w:t>
+      </w:r>
+      <w:r>
+        <w:tab/>
+        <w:t xml:space="preserve"> Opções de empresa para entrar no sistema duplicadas.</w:t>
+      </w:r>
+    </w:p>
+    <w:p>
+      <w:pPr>
+        <w:ind w:left="708"/>
+      </w:pPr>
+    </w:p>
+    <w:p>
+      <w:pPr>
+        <w:ind w:left="708"/>
+      </w:pPr>
+      <w:r>
+        <w:rPr>
+          <w:noProof/>
+        </w:rPr>
+        <w:drawing>
+          <wp:inline distT="0" distB="0" distL="0" distR="0" wp14:anchorId="789F066F" wp14:editId="6E100142">
+            <wp:extent cx="5667375" cy="2305050"/>
+            <wp:effectExtent l="0" t="0" r="0" b="0"/>
+            <wp:docPr id="43" name="Picture 43"/>
+            <wp:cNvGraphicFramePr>
+              <a:graphicFrameLocks xmlns:a="http://schemas.openxmlformats.org/drawingml/2006/main" noChangeAspect="1"/>
+            </wp:cNvGraphicFramePr>
+            <a:graphic xmlns:a="http://schemas.openxmlformats.org/drawingml/2006/main">
+              <a:graphicData uri="http://schemas.openxmlformats.org/drawingml/2006/picture">
+                <pic:pic xmlns:pic="http://schemas.openxmlformats.org/drawingml/2006/picture">
+                  <pic:nvPicPr>
+                    <pic:cNvPr id="1" name=""/>
+                    <pic:cNvPicPr/>
+                  </pic:nvPicPr>
+                  <pic:blipFill>
+                    <a:blip r:embed="rId33"/>
+                    <a:stretch>
+                      <a:fillRect/>
+                    </a:stretch>
+                  </pic:blipFill>
+                  <pic:spPr>
+                    <a:xfrm>
+                      <a:off x="0" y="0"/>
+                      <a:ext cx="5667375" cy="2305050"/>
+                    </a:xfrm>
+                    <a:prstGeom prst="rect">
+                      <a:avLst/>
+                    </a:prstGeom>
+                  </pic:spPr>
+                </pic:pic>
+              </a:graphicData>
+            </a:graphic>
+          </wp:inline>
+        </w:drawing>
+      </w:r>
+    </w:p>
+    <w:p>
+      <w:pPr>
+        <w:ind w:left="708"/>
+      </w:pPr>
+    </w:p>
+    <w:p>
+      <w:pPr>
+        <w:pStyle w:val="Heading2"/>
+      </w:pPr>
+      <w:r>
+        <w:t>/AreaEmpresa/MeusDadosEmpresa</w:t>
+      </w:r>
+    </w:p>
+    <w:p>
+      <w:pPr>
+        <w:ind w:left="708"/>
+      </w:pPr>
+      <w:r>
+        <w:t>3.21.1</w:t>
+      </w:r>
+      <w:r>
+        <w:tab/>
+        <w:t>Os campos desse link vem vazios e não podem ser alterados.</w:t>
+      </w:r>
+    </w:p>
+    <w:p>
+      <w:pPr>
+        <w:ind w:left="708"/>
+      </w:pPr>
+    </w:p>
+    <w:p>
+      <w:r>
+        <w:rPr>
+          <w:noProof/>
+        </w:rPr>
+        <w:drawing>
+          <wp:inline distT="0" distB="0" distL="0" distR="0" wp14:anchorId="6D681EBC" wp14:editId="6B18A66E">
+            <wp:extent cx="5759450" cy="1310005"/>
+            <wp:effectExtent l="0" t="0" r="0" b="4445"/>
+            <wp:docPr id="44" name="Picture 44"/>
+            <wp:cNvGraphicFramePr>
+              <a:graphicFrameLocks xmlns:a="http://schemas.openxmlformats.org/drawingml/2006/main" noChangeAspect="1"/>
+            </wp:cNvGraphicFramePr>
+            <a:graphic xmlns:a="http://schemas.openxmlformats.org/drawingml/2006/main">
+              <a:graphicData uri="http://schemas.openxmlformats.org/drawingml/2006/picture">
+                <pic:pic xmlns:pic="http://schemas.openxmlformats.org/drawingml/2006/picture">
+                  <pic:nvPicPr>
+                    <pic:cNvPr id="1" name=""/>
+                    <pic:cNvPicPr/>
+                  </pic:nvPicPr>
+                  <pic:blipFill>
+                    <a:blip r:embed="rId34"/>
+                    <a:stretch>
+                      <a:fillRect/>
+                    </a:stretch>
+                  </pic:blipFill>
+                  <pic:spPr>
+                    <a:xfrm>
+                      <a:off x="0" y="0"/>
+                      <a:ext cx="5759450" cy="1310005"/>
+                    </a:xfrm>
+                    <a:prstGeom prst="rect">
+                      <a:avLst/>
+                    </a:prstGeom>
+                  </pic:spPr>
+                </pic:pic>
+              </a:graphicData>
+            </a:graphic>
+          </wp:inline>
+        </w:drawing>
+      </w:r>
+    </w:p>
+    <w:p/>
+    <w:p>
+      <w:pPr>
+        <w:pStyle w:val="Heading2"/>
+      </w:pPr>
+      <w:r>
+        <w:t>/Operacoes/RecargaProprietario</w:t>
+      </w:r>
+    </w:p>
+    <w:p>
+      <w:pPr>
+        <w:ind w:left="708"/>
+      </w:pPr>
+      <w:r>
+        <w:t>3.22.1</w:t>
+      </w:r>
+      <w:r>
+        <w:tab/>
+        <w:t>Gerar o Boleto não está funcionando</w:t>
+      </w:r>
+    </w:p>
+    <w:p>
+      <w:pPr>
+        <w:pStyle w:val="Heading2"/>
+      </w:pPr>
+      <w:r>
+        <w:t>/Operacoes/RecargaCliente</w:t>
+      </w:r>
+    </w:p>
+    <w:p>
+      <w:pPr>
+        <w:ind w:left="708"/>
+      </w:pPr>
+      <w:r>
+        <w:t>3.2</w:t>
+      </w:r>
+      <w:r>
+        <w:t>3</w:t>
+      </w:r>
+      <w:r>
+        <w:t>.1</w:t>
+      </w:r>
+      <w:r>
+        <w:tab/>
+        <w:t>Gerar o Boleto não está funcionando</w:t>
+      </w:r>
+    </w:p>
+    <w:p>
+      <w:pPr>
+        <w:pStyle w:val="Heading2"/>
+      </w:pPr>
+      <w:r>
+        <w:t>/Operacoes/RecargaFuncionario</w:t>
+      </w:r>
+    </w:p>
+    <w:p>
+      <w:pPr>
+        <w:ind w:left="708"/>
+      </w:pPr>
+      <w:r>
+        <w:t>3.2</w:t>
+      </w:r>
+      <w:r>
+        <w:t>4</w:t>
+      </w:r>
+      <w:r>
+        <w:t>.1</w:t>
+      </w:r>
+      <w:r>
+        <w:tab/>
+        <w:t>Gerar o Boleto não está funcionando</w:t>
+      </w:r>
+    </w:p>
+    <w:p>
+      <w:pPr>
+        <w:ind w:left="708"/>
+      </w:pPr>
+    </w:p>
+    <w:p>
+      <w:pPr>
+        <w:pStyle w:val="Heading2"/>
+      </w:pPr>
+      <w:r>
+        <w:lastRenderedPageBreak/>
+        <w:t>/Operacoes/TransferenciaClienteProprietario</w:t>
+      </w:r>
+    </w:p>
+    <w:p>
+      <w:pPr>
+        <w:ind w:firstLine="708"/>
+      </w:pPr>
+      <w:r>
+        <w:t>3.25.1</w:t>
+      </w:r>
+      <w:r>
+        <w:tab/>
+        <w:t xml:space="preserve"> Acessar a tela gera erro.</w:t>
+      </w:r>
+    </w:p>
+    <w:p>
+      <w:pPr>
+        <w:pStyle w:val="Heading2"/>
+      </w:pPr>
+      <w:r>
+        <w:t>/Operacoes/TransferenciaClienteVeiculo</w:t>
+      </w:r>
+    </w:p>
+    <w:p>
+      <w:pPr>
+        <w:ind w:firstLine="708"/>
+      </w:pPr>
+      <w:r>
+        <w:t>3.2</w:t>
+      </w:r>
+      <w:r>
+        <w:t>6</w:t>
+      </w:r>
+      <w:r>
+        <w:t>.1</w:t>
+      </w:r>
+      <w:r>
+        <w:tab/>
+        <w:t xml:space="preserve"> Acessar a tela gera erro.</w:t>
+      </w:r>
+    </w:p>
+    <w:p/>
+    <w:p>
+      <w:pPr>
+        <w:pStyle w:val="Heading2"/>
+      </w:pPr>
+      <w:r>
+        <w:t>/Operacoes/TransferenciaProprietarioVeiculo</w:t>
+      </w:r>
+    </w:p>
+    <w:p>
+      <w:pPr>
+        <w:ind w:firstLine="708"/>
+      </w:pPr>
+      <w:r>
+        <w:t>3.2</w:t>
+      </w:r>
+      <w:r>
+        <w:t>7</w:t>
+      </w:r>
+      <w:r>
+        <w:t>.1</w:t>
+      </w:r>
+      <w:r>
+        <w:tab/>
+        <w:t xml:space="preserve"> Acessar a tela gera erro.</w:t>
+      </w:r>
+    </w:p>
+    <w:p/>
+    <w:p>
+      <w:pPr>
+        <w:pStyle w:val="Heading2"/>
+      </w:pPr>
+      <w:r>
+        <w:t>/Operacoes/ContasReceber</w:t>
+      </w:r>
+    </w:p>
+    <w:p/>
+    <w:p>
+      <w:pPr>
+        <w:ind w:firstLine="708"/>
+      </w:pPr>
+      <w:r>
+        <w:t>3.2</w:t>
+      </w:r>
+      <w:r>
+        <w:t>8</w:t>
+      </w:r>
+      <w:r>
+        <w:t>.1</w:t>
+      </w:r>
+      <w:r>
+        <w:tab/>
+        <w:t xml:space="preserve"> </w:t>
+      </w:r>
+      <w:r>
+        <w:t>A tela não trás registros e o menu de ações não mostra nada.</w:t>
+      </w:r>
+    </w:p>
+    <w:p>
+      <w:pPr>
+        <w:ind w:firstLine="708"/>
+      </w:pPr>
+      <w:r>
+        <w:rPr>
+          <w:noProof/>
+        </w:rPr>
+        <w:drawing>
+          <wp:inline distT="0" distB="0" distL="0" distR="0" wp14:anchorId="5AF2F105" wp14:editId="06A9D605">
+            <wp:extent cx="4267200" cy="3238500"/>
+            <wp:effectExtent l="0" t="0" r="0" b="0"/>
+            <wp:docPr id="47" name="Picture 47"/>
+            <wp:cNvGraphicFramePr>
+              <a:graphicFrameLocks xmlns:a="http://schemas.openxmlformats.org/drawingml/2006/main" noChangeAspect="1"/>
+            </wp:cNvGraphicFramePr>
+            <a:graphic xmlns:a="http://schemas.openxmlformats.org/drawingml/2006/main">
+              <a:graphicData uri="http://schemas.openxmlformats.org/drawingml/2006/picture">
+                <pic:pic xmlns:pic="http://schemas.openxmlformats.org/drawingml/2006/picture">
+                  <pic:nvPicPr>
+                    <pic:cNvPr id="1" name=""/>
+                    <pic:cNvPicPr/>
+                  </pic:nvPicPr>
+                  <pic:blipFill>
+                    <a:blip r:embed="rId35"/>
+                    <a:stretch>
+                      <a:fillRect/>
+                    </a:stretch>
+                  </pic:blipFill>
+                  <pic:spPr>
+                    <a:xfrm>
+                      <a:off x="0" y="0"/>
+                      <a:ext cx="4267200" cy="3238500"/>
+                    </a:xfrm>
+                    <a:prstGeom prst="rect">
+                      <a:avLst/>
+                    </a:prstGeom>
+                  </pic:spPr>
+                </pic:pic>
+              </a:graphicData>
+            </a:graphic>
+          </wp:inline>
+        </w:drawing>
+      </w:r>
+    </w:p>
+    <w:p>
+      <w:pPr>
+        <w:ind w:left="708"/>
+      </w:pPr>
+    </w:p>
+    <w:p>
+      <w:pPr>
+        <w:pStyle w:val="Heading2"/>
+      </w:pPr>
+      <w:r>
+        <w:t>Ajuda</w:t>
+      </w:r>
+    </w:p>
+    <w:p>
+      <w:pPr>
+        <w:ind w:left="708"/>
+      </w:pPr>
+      <w:r>
+        <w:t>3.29.1</w:t>
+      </w:r>
+      <w:r>
+        <w:tab/>
+        <w:t>Nada está funcionando.</w:t>
+      </w:r>
+    </w:p>
+    <w:p/>
+    <w:p>
+      <w:pPr>
+        <w:pStyle w:val="Heading1"/>
+      </w:pPr>
+      <w:r>
+        <w:t xml:space="preserve">Logado como </w:t>
+      </w:r>
+      <w:r>
+        <w:t>Pessoa</w:t>
+      </w:r>
+    </w:p>
+    <w:p>
+      <w:pPr>
+        <w:pStyle w:val="Heading2"/>
+      </w:pPr>
+      <w:r>
+        <w:t>Operações</w:t>
+      </w:r>
+    </w:p>
+    <w:p>
+      <w:pPr>
+        <w:ind w:left="708"/>
+      </w:pPr>
+      <w:r>
+        <w:t>Nenhuma das telas de operações estão funcionando.</w:t>
+      </w:r>
+    </w:p>
     <w:sectPr>
-      <w:headerReference w:type="even" r:id="rId25"/>
+      <w:headerReference w:type="even" r:id="rId36"/>
       <w:pgSz w:w="11906" w:h="16838" w:code="9"/>
       <w:pgMar w:top="1418" w:right="1418" w:bottom="1418" w:left="1418" w:header="680" w:footer="680" w:gutter="0"/>
       <w:cols w:space="720"/>

</xml_diff>